<commit_message>
Test refactoring Documentation correcting
</commit_message>
<xml_diff>
--- a/Change Monitor.docx
+++ b/Change Monitor.docx
@@ -59,7 +59,23 @@
           <w:color w:val="24292E"/>
           <w:shd w:val="clear" w:color="auto" w:fill="FFFFFF"/>
         </w:rPr>
-        <w:t xml:space="preserve">This software is a demo for monitoring the changes of a single table in a RDBMS and show </w:t>
+        <w:t>This software is a demo for monitoring the changes of a single table in a RDBMS and show</w:t>
+      </w:r>
+      <w:r>
+        <w:rPr>
+          <w:rFonts w:ascii="Segoe UI" w:hAnsi="Segoe UI" w:cs="Segoe UI"/>
+          <w:color w:val="24292E"/>
+          <w:shd w:val="clear" w:color="auto" w:fill="FFFFFF"/>
+        </w:rPr>
+        <w:t>s</w:t>
+      </w:r>
+      <w:r>
+        <w:rPr>
+          <w:rFonts w:ascii="Segoe UI" w:hAnsi="Segoe UI" w:cs="Segoe UI"/>
+          <w:color w:val="24292E"/>
+          <w:shd w:val="clear" w:color="auto" w:fill="FFFFFF"/>
+        </w:rPr>
+        <w:t xml:space="preserve"> </w:t>
       </w:r>
       <w:r>
         <w:rPr>
@@ -119,15 +135,7 @@
           <w:color w:val="24292E"/>
           <w:shd w:val="clear" w:color="auto" w:fill="FFFFFF"/>
         </w:rPr>
-        <w:t xml:space="preserve"> Microsoft Visual Studio Community 2019 </w:t>
-      </w:r>
-      <w:r>
-        <w:rPr>
-          <w:rFonts w:ascii="Segoe UI" w:hAnsi="Segoe UI" w:cs="Segoe UI"/>
-          <w:color w:val="24292E"/>
-          <w:shd w:val="clear" w:color="auto" w:fill="FFFFFF"/>
-        </w:rPr>
-        <w:t>Version 16.6.5</w:t>
+        <w:t xml:space="preserve"> Microsoft Visual Studio Community 2019 Version 16.6.5</w:t>
       </w:r>
       <w:r>
         <w:rPr>
@@ -336,6 +344,60 @@
           <w:shd w:val="clear" w:color="auto" w:fill="FFFFFF"/>
         </w:rPr>
       </w:pPr>
+      <w:r>
+        <w:rPr>
+          <w:rFonts w:ascii="Segoe UI" w:hAnsi="Segoe UI" w:cs="Segoe UI"/>
+          <w:color w:val="24292E"/>
+          <w:shd w:val="clear" w:color="auto" w:fill="FFFFFF"/>
+        </w:rPr>
+        <w:t>SQLite as embedded RDBMS</w:t>
+      </w:r>
+    </w:p>
+    <w:p>
+      <w:pPr>
+        <w:pStyle w:val="Cmsor1"/>
+      </w:pPr>
+      <w:r>
+        <w:t>Setting up</w:t>
+      </w:r>
+    </w:p>
+    <w:p>
+      <w:pPr>
+        <w:pStyle w:val="Cmsor2"/>
+      </w:pPr>
+      <w:r>
+        <w:t>Quick start steps:</w:t>
+      </w:r>
+    </w:p>
+    <w:p>
+      <w:pPr>
+        <w:pStyle w:val="Listaszerbekezds"/>
+        <w:numPr>
+          <w:ilvl w:val="0"/>
+          <w:numId w:val="3"/>
+        </w:numPr>
+        <w:rPr>
+          <w:rFonts w:ascii="Segoe UI" w:hAnsi="Segoe UI" w:cs="Segoe UI"/>
+          <w:color w:val="24292E"/>
+          <w:shd w:val="clear" w:color="auto" w:fill="FFFFFF"/>
+        </w:rPr>
+      </w:pPr>
+      <w:r>
+        <w:rPr>
+          <w:rFonts w:ascii="Segoe UI" w:hAnsi="Segoe UI" w:cs="Segoe UI"/>
+          <w:color w:val="24292E"/>
+          <w:shd w:val="clear" w:color="auto" w:fill="FFFFFF"/>
+        </w:rPr>
+        <w:t>Clone </w:t>
+      </w:r>
+      <w:r>
+        <w:rPr>
+          <w:rFonts w:ascii="Segoe UI" w:hAnsi="Segoe UI" w:cs="Segoe UI"/>
+          <w:color w:val="24292E"/>
+          <w:shd w:val="clear" w:color="auto" w:fill="FFFFFF"/>
+        </w:rPr>
+        <w:t xml:space="preserve">solution from </w:t>
+      </w:r>
       <w:proofErr w:type="spellStart"/>
       <w:r>
         <w:rPr>
@@ -343,7 +405,7 @@
           <w:color w:val="24292E"/>
           <w:shd w:val="clear" w:color="auto" w:fill="FFFFFF"/>
         </w:rPr>
-        <w:t>SQLLite</w:t>
+        <w:t>github</w:t>
       </w:r>
       <w:proofErr w:type="spellEnd"/>
       <w:r>
@@ -352,65 +414,14 @@
           <w:color w:val="24292E"/>
           <w:shd w:val="clear" w:color="auto" w:fill="FFFFFF"/>
         </w:rPr>
-        <w:t xml:space="preserve"> as embedded RDBMS</w:t>
-      </w:r>
-    </w:p>
-    <w:p>
-      <w:pPr>
-        <w:pStyle w:val="Cmsor1"/>
-      </w:pPr>
-      <w:r>
-        <w:t>Download</w:t>
-      </w:r>
-    </w:p>
-    <w:p>
-      <w:pPr>
-        <w:rPr>
-          <w:rFonts w:ascii="Segoe UI" w:hAnsi="Segoe UI" w:cs="Segoe UI"/>
-          <w:color w:val="24292E"/>
-          <w:shd w:val="clear" w:color="auto" w:fill="FFFFFF"/>
-        </w:rPr>
-      </w:pPr>
-      <w:r>
-        <w:rPr>
-          <w:rFonts w:ascii="Segoe UI" w:hAnsi="Segoe UI" w:cs="Segoe UI"/>
-          <w:color w:val="24292E"/>
-          <w:shd w:val="clear" w:color="auto" w:fill="FFFFFF"/>
-        </w:rPr>
-        <w:t>Git clone the repo.</w:t>
-      </w:r>
-    </w:p>
-    <w:p/>
-    <w:p>
-      <w:pPr>
-        <w:pStyle w:val="Cmsor1"/>
-      </w:pPr>
-      <w:r>
-        <w:t>Setting up</w:t>
-      </w:r>
-    </w:p>
-    <w:p>
-      <w:pPr>
-        <w:rPr>
-          <w:rFonts w:ascii="Segoe UI" w:hAnsi="Segoe UI" w:cs="Segoe UI"/>
-          <w:color w:val="24292E"/>
-          <w:shd w:val="clear" w:color="auto" w:fill="FFFFFF"/>
-        </w:rPr>
-      </w:pPr>
-      <w:r>
-        <w:rPr>
-          <w:rFonts w:ascii="Segoe UI" w:hAnsi="Segoe UI" w:cs="Segoe UI"/>
-          <w:color w:val="24292E"/>
-          <w:shd w:val="clear" w:color="auto" w:fill="FFFFFF"/>
-        </w:rPr>
-        <w:t>Clone </w:t>
+        <w:t xml:space="preserve"> </w:t>
       </w:r>
       <w:hyperlink r:id="rId5" w:history="1">
         <w:r>
           <w:rPr>
-            <w:color w:val="24292E"/>
+            <w:rStyle w:val="Hiperhivatkozs"/>
           </w:rPr>
-          <w:t>https://github.com</w:t>
+          <w:t>https://github.com/harmathl/ChangeMonitor</w:t>
         </w:r>
       </w:hyperlink>
       <w:r>
@@ -434,19 +445,16 @@
           <w:color w:val="24292E"/>
           <w:shd w:val="clear" w:color="auto" w:fill="FFFFFF"/>
         </w:rPr>
-        <w:t> branch</w:t>
-      </w:r>
-      <w:r>
-        <w:rPr>
-          <w:rFonts w:ascii="Segoe UI" w:hAnsi="Segoe UI" w:cs="Segoe UI"/>
-          <w:color w:val="24292E"/>
-          <w:shd w:val="clear" w:color="auto" w:fill="FFFFFF"/>
-        </w:rPr>
-        <w:t>.</w:t>
-      </w:r>
-    </w:p>
-    <w:p>
-      <w:pPr>
+        <w:t> branch.</w:t>
+      </w:r>
+    </w:p>
+    <w:p>
+      <w:pPr>
+        <w:pStyle w:val="Listaszerbekezds"/>
+        <w:numPr>
+          <w:ilvl w:val="0"/>
+          <w:numId w:val="3"/>
+        </w:numPr>
         <w:rPr>
           <w:rFonts w:ascii="Segoe UI" w:hAnsi="Segoe UI" w:cs="Segoe UI"/>
           <w:color w:val="24292E"/>
@@ -472,6 +480,11 @@
     </w:p>
     <w:p>
       <w:pPr>
+        <w:pStyle w:val="Listaszerbekezds"/>
+        <w:numPr>
+          <w:ilvl w:val="0"/>
+          <w:numId w:val="3"/>
+        </w:numPr>
         <w:rPr>
           <w:rFonts w:ascii="Segoe UI" w:hAnsi="Segoe UI" w:cs="Segoe UI"/>
           <w:color w:val="24292E"/>
@@ -489,6 +502,11 @@
     </w:p>
     <w:p>
       <w:pPr>
+        <w:pStyle w:val="Listaszerbekezds"/>
+        <w:numPr>
+          <w:ilvl w:val="0"/>
+          <w:numId w:val="3"/>
+        </w:numPr>
         <w:rPr>
           <w:rFonts w:ascii="Segoe UI" w:hAnsi="Segoe UI" w:cs="Segoe UI"/>
           <w:color w:val="24292E"/>
@@ -526,74 +544,38 @@
           <w:rFonts w:ascii="Consolas" w:eastAsiaTheme="majorEastAsia" w:hAnsi="Consolas"/>
           <w:color w:val="24292E"/>
         </w:rPr>
-        <w:t>5001</w:t>
-      </w:r>
-      <w:r>
-        <w:rPr>
-          <w:rFonts w:ascii="Segoe UI" w:hAnsi="Segoe UI" w:cs="Segoe UI"/>
-          <w:color w:val="24292E"/>
-          <w:shd w:val="clear" w:color="auto" w:fill="FFFFFF"/>
-        </w:rPr>
-        <w:t xml:space="preserve">. </w:t>
-      </w:r>
-      <w:r>
-        <w:rPr>
-          <w:rFonts w:ascii="Segoe UI" w:hAnsi="Segoe UI" w:cs="Segoe UI"/>
-          <w:color w:val="24292E"/>
-          <w:shd w:val="clear" w:color="auto" w:fill="FFFFFF"/>
-        </w:rPr>
-        <w:t>The VS o</w:t>
-      </w:r>
-      <w:r>
-        <w:rPr>
-          <w:rFonts w:ascii="Segoe UI" w:hAnsi="Segoe UI" w:cs="Segoe UI"/>
-          <w:color w:val="24292E"/>
-          <w:shd w:val="clear" w:color="auto" w:fill="FFFFFF"/>
-        </w:rPr>
-        <w:t>pen</w:t>
-      </w:r>
-      <w:r>
-        <w:rPr>
-          <w:rFonts w:ascii="Segoe UI" w:hAnsi="Segoe UI" w:cs="Segoe UI"/>
-          <w:color w:val="24292E"/>
-          <w:shd w:val="clear" w:color="auto" w:fill="FFFFFF"/>
-        </w:rPr>
-        <w:t>s</w:t>
-      </w:r>
-      <w:r>
-        <w:rPr>
-          <w:rFonts w:ascii="Segoe UI" w:hAnsi="Segoe UI" w:cs="Segoe UI"/>
-          <w:color w:val="24292E"/>
-          <w:shd w:val="clear" w:color="auto" w:fill="FFFFFF"/>
-        </w:rPr>
-        <w:t xml:space="preserve"> a browser on this page </w:t>
-      </w:r>
-      <w:r>
-        <w:rPr>
-          <w:rFonts w:ascii="Segoe UI" w:hAnsi="Segoe UI" w:cs="Segoe UI"/>
-          <w:color w:val="24292E"/>
-          <w:shd w:val="clear" w:color="auto" w:fill="FFFFFF"/>
-        </w:rPr>
-        <w:t>(</w:t>
+        <w:t>5</w:t>
+      </w:r>
+      <w:r>
+        <w:rPr>
+          <w:rStyle w:val="HTML-kd"/>
+          <w:rFonts w:ascii="Consolas" w:eastAsiaTheme="majorEastAsia" w:hAnsi="Consolas"/>
+          <w:color w:val="24292E"/>
+        </w:rPr>
+        <w:t>0</w:t>
+      </w:r>
+      <w:r>
+        <w:rPr>
+          <w:rStyle w:val="HTML-kd"/>
+          <w:rFonts w:ascii="Consolas" w:eastAsiaTheme="majorEastAsia" w:hAnsi="Consolas"/>
+          <w:color w:val="24292E"/>
+        </w:rPr>
+        <w:t>001</w:t>
+      </w:r>
+      <w:r>
+        <w:rPr>
+          <w:rFonts w:ascii="Segoe UI" w:hAnsi="Segoe UI" w:cs="Segoe UI"/>
+          <w:color w:val="24292E"/>
+          <w:shd w:val="clear" w:color="auto" w:fill="FFFFFF"/>
+        </w:rPr>
+        <w:t>. The VS opens a browser on this page (</w:t>
       </w:r>
       <w:hyperlink r:id="rId6" w:history="1">
         <w:r>
           <w:rPr>
             <w:rStyle w:val="Hiperhivatkozs"/>
           </w:rPr>
-          <w:t>https://localhost:</w:t>
-        </w:r>
-        <w:r>
-          <w:rPr>
-            <w:rStyle w:val="Hiperhivatkozs"/>
-          </w:rPr>
-          <w:t>44370</w:t>
-        </w:r>
-        <w:r>
-          <w:rPr>
-            <w:rStyle w:val="Hiperhivatkozs"/>
-          </w:rPr>
-          <w:t>/</w:t>
+          <w:t>https://localhost:44370/</w:t>
         </w:r>
       </w:hyperlink>
       <w:r>
@@ -605,23 +587,7 @@
           <w:color w:val="24292E"/>
           <w:shd w:val="clear" w:color="auto" w:fill="FFFFFF"/>
         </w:rPr>
-        <w:t>and</w:t>
-      </w:r>
-      <w:r>
-        <w:rPr>
-          <w:rFonts w:ascii="Segoe UI" w:hAnsi="Segoe UI" w:cs="Segoe UI"/>
-          <w:color w:val="24292E"/>
-          <w:shd w:val="clear" w:color="auto" w:fill="FFFFFF"/>
-        </w:rPr>
-        <w:t xml:space="preserve"> the main page</w:t>
-      </w:r>
-      <w:r>
-        <w:rPr>
-          <w:rFonts w:ascii="Segoe UI" w:hAnsi="Segoe UI" w:cs="Segoe UI"/>
-          <w:color w:val="24292E"/>
-          <w:shd w:val="clear" w:color="auto" w:fill="FFFFFF"/>
-        </w:rPr>
-        <w:t> should be displayed.</w:t>
+        <w:t>and the main page should be displayed.</w:t>
       </w:r>
     </w:p>
     <w:p>
@@ -658,6 +624,22 @@
         </w:rPr>
         <w:t xml:space="preserve"> file.</w:t>
       </w:r>
+      <w:r>
+        <w:rPr>
+          <w:rFonts w:ascii="Segoe UI" w:hAnsi="Segoe UI" w:cs="Segoe UI"/>
+          <w:color w:val="24292E"/>
+          <w:shd w:val="clear" w:color="auto" w:fill="FFFFFF"/>
+        </w:rPr>
+        <w:t xml:space="preserve"> Make port number changes if port numbers give conflict with existed ports</w:t>
+      </w:r>
+      <w:r>
+        <w:rPr>
+          <w:rFonts w:ascii="Segoe UI" w:hAnsi="Segoe UI" w:cs="Segoe UI"/>
+          <w:color w:val="24292E"/>
+          <w:shd w:val="clear" w:color="auto" w:fill="FFFFFF"/>
+        </w:rPr>
+        <w:t>.</w:t>
+      </w:r>
     </w:p>
     <w:p>
       <w:pPr>
@@ -699,15 +681,39 @@
           <w:color w:val="24292E"/>
           <w:shd w:val="clear" w:color="auto" w:fill="FFFFFF"/>
         </w:rPr>
-        <w:t xml:space="preserve">” – currently it is hard coded, but later it may be come from config file) </w:t>
-      </w:r>
-      <w:r>
-        <w:rPr>
-          <w:rFonts w:ascii="Segoe UI" w:hAnsi="Segoe UI" w:cs="Segoe UI"/>
-          <w:color w:val="24292E"/>
-          <w:shd w:val="clear" w:color="auto" w:fill="FFFFFF"/>
-        </w:rPr>
-        <w:t>and the test table “</w:t>
+        <w:t>” – currently it is hard coded, but later it may be come from config file)</w:t>
+      </w:r>
+      <w:r>
+        <w:rPr>
+          <w:rFonts w:ascii="Segoe UI" w:hAnsi="Segoe UI" w:cs="Segoe UI"/>
+          <w:color w:val="24292E"/>
+          <w:shd w:val="clear" w:color="auto" w:fill="FFFFFF"/>
+        </w:rPr>
+        <w:t>. T</w:t>
+      </w:r>
+      <w:r>
+        <w:rPr>
+          <w:rFonts w:ascii="Segoe UI" w:hAnsi="Segoe UI" w:cs="Segoe UI"/>
+          <w:color w:val="24292E"/>
+          <w:shd w:val="clear" w:color="auto" w:fill="FFFFFF"/>
+        </w:rPr>
+        <w:t xml:space="preserve">he test </w:t>
+      </w:r>
+      <w:r>
+        <w:rPr>
+          <w:rFonts w:ascii="Segoe UI" w:hAnsi="Segoe UI" w:cs="Segoe UI"/>
+          <w:color w:val="24292E"/>
+          <w:shd w:val="clear" w:color="auto" w:fill="FFFFFF"/>
+        </w:rPr>
+        <w:t xml:space="preserve">database </w:t>
+      </w:r>
+      <w:r>
+        <w:rPr>
+          <w:rFonts w:ascii="Segoe UI" w:hAnsi="Segoe UI" w:cs="Segoe UI"/>
+          <w:color w:val="24292E"/>
+          <w:shd w:val="clear" w:color="auto" w:fill="FFFFFF"/>
+        </w:rPr>
+        <w:t>table “</w:t>
       </w:r>
       <w:proofErr w:type="spellStart"/>
       <w:r>
@@ -716,7 +722,7 @@
           <w:color w:val="24292E"/>
           <w:shd w:val="clear" w:color="auto" w:fill="FFFFFF"/>
         </w:rPr>
-        <w:t>Testdatas</w:t>
+        <w:t>Testdata</w:t>
       </w:r>
       <w:proofErr w:type="spellEnd"/>
       <w:r>
@@ -725,7 +731,39 @@
           <w:color w:val="24292E"/>
           <w:shd w:val="clear" w:color="auto" w:fill="FFFFFF"/>
         </w:rPr>
-        <w:t>” will be created automatically at start and the table will be filled with a few example rows. The database will be recreated at every program start.</w:t>
+        <w:t xml:space="preserve">” will be created automatically at start and </w:t>
+      </w:r>
+      <w:r>
+        <w:rPr>
+          <w:rFonts w:ascii="Segoe UI" w:hAnsi="Segoe UI" w:cs="Segoe UI"/>
+          <w:color w:val="24292E"/>
+          <w:shd w:val="clear" w:color="auto" w:fill="FFFFFF"/>
+        </w:rPr>
+        <w:t>it</w:t>
+      </w:r>
+      <w:r>
+        <w:rPr>
+          <w:rFonts w:ascii="Segoe UI" w:hAnsi="Segoe UI" w:cs="Segoe UI"/>
+          <w:color w:val="24292E"/>
+          <w:shd w:val="clear" w:color="auto" w:fill="FFFFFF"/>
+        </w:rPr>
+        <w:t xml:space="preserve"> will be </w:t>
+      </w:r>
+      <w:r>
+        <w:rPr>
+          <w:rFonts w:ascii="Segoe UI" w:hAnsi="Segoe UI" w:cs="Segoe UI"/>
+          <w:color w:val="24292E"/>
+          <w:shd w:val="clear" w:color="auto" w:fill="FFFFFF"/>
+        </w:rPr>
+        <w:t>load up</w:t>
+      </w:r>
+      <w:r>
+        <w:rPr>
+          <w:rFonts w:ascii="Segoe UI" w:hAnsi="Segoe UI" w:cs="Segoe UI"/>
+          <w:color w:val="24292E"/>
+          <w:shd w:val="clear" w:color="auto" w:fill="FFFFFF"/>
+        </w:rPr>
+        <w:t xml:space="preserve"> with a few example rows. The database will be recreated at every program start.</w:t>
       </w:r>
     </w:p>
     <w:p>
@@ -739,42 +777,58 @@
         <w:rPr>
           <w:shd w:val="clear" w:color="auto" w:fill="FFFFFF"/>
         </w:rPr>
+        <w:t>Testing</w:t>
+      </w:r>
+    </w:p>
+    <w:p>
+      <w:pPr>
+        <w:rPr>
+          <w:rFonts w:ascii="Segoe UI" w:hAnsi="Segoe UI" w:cs="Segoe UI"/>
+          <w:color w:val="24292E"/>
+          <w:shd w:val="clear" w:color="auto" w:fill="FFFFFF"/>
+        </w:rPr>
+      </w:pPr>
+      <w:r>
+        <w:rPr>
+          <w:rFonts w:ascii="Segoe UI" w:hAnsi="Segoe UI" w:cs="Segoe UI"/>
+          <w:color w:val="24292E"/>
+          <w:shd w:val="clear" w:color="auto" w:fill="FFFFFF"/>
+        </w:rPr>
+        <w:t xml:space="preserve">Before using the program, it is recommended to run attached tests from VS. </w:t>
+      </w:r>
+    </w:p>
+    <w:p>
+      <w:pPr>
+        <w:rPr>
+          <w:rFonts w:ascii="Segoe UI" w:hAnsi="Segoe UI" w:cs="Segoe UI"/>
+          <w:color w:val="24292E"/>
+          <w:shd w:val="clear" w:color="auto" w:fill="FFFFFF"/>
+        </w:rPr>
+      </w:pPr>
+      <w:r>
+        <w:rPr>
+          <w:rFonts w:ascii="Segoe UI" w:hAnsi="Segoe UI" w:cs="Segoe UI"/>
+          <w:color w:val="24292E"/>
+          <w:shd w:val="clear" w:color="auto" w:fill="FFFFFF"/>
+        </w:rPr>
         <w:lastRenderedPageBreak/>
-        <w:t>Testing</w:t>
-      </w:r>
-    </w:p>
-    <w:p>
-      <w:pPr>
-        <w:rPr>
-          <w:rFonts w:ascii="Segoe UI" w:hAnsi="Segoe UI" w:cs="Segoe UI"/>
-          <w:color w:val="24292E"/>
-          <w:shd w:val="clear" w:color="auto" w:fill="FFFFFF"/>
-        </w:rPr>
-      </w:pPr>
-      <w:r>
-        <w:rPr>
-          <w:rFonts w:ascii="Segoe UI" w:hAnsi="Segoe UI" w:cs="Segoe UI"/>
-          <w:color w:val="24292E"/>
-          <w:shd w:val="clear" w:color="auto" w:fill="FFFFFF"/>
-        </w:rPr>
-        <w:t xml:space="preserve">Before using the program, it is recommended to run attached tests from VS. </w:t>
-      </w:r>
-    </w:p>
-    <w:p>
-      <w:pPr>
-        <w:rPr>
-          <w:rFonts w:ascii="Segoe UI" w:hAnsi="Segoe UI" w:cs="Segoe UI"/>
-          <w:color w:val="24292E"/>
-          <w:shd w:val="clear" w:color="auto" w:fill="FFFFFF"/>
-        </w:rPr>
-      </w:pPr>
-      <w:r>
-        <w:rPr>
-          <w:rFonts w:ascii="Segoe UI" w:hAnsi="Segoe UI" w:cs="Segoe UI"/>
-          <w:color w:val="24292E"/>
-          <w:shd w:val="clear" w:color="auto" w:fill="FFFFFF"/>
-        </w:rPr>
-        <w:t xml:space="preserve">First at all we must stop the program. After that, right click on project </w:t>
+        <w:t>First at all we must stop the program</w:t>
+      </w:r>
+      <w:r>
+        <w:rPr>
+          <w:rFonts w:ascii="Segoe UI" w:hAnsi="Segoe UI" w:cs="Segoe UI"/>
+          <w:color w:val="24292E"/>
+          <w:shd w:val="clear" w:color="auto" w:fill="FFFFFF"/>
+        </w:rPr>
+        <w:t xml:space="preserve"> (if it is running)</w:t>
+      </w:r>
+      <w:r>
+        <w:rPr>
+          <w:rFonts w:ascii="Segoe UI" w:hAnsi="Segoe UI" w:cs="Segoe UI"/>
+          <w:color w:val="24292E"/>
+          <w:shd w:val="clear" w:color="auto" w:fill="FFFFFF"/>
+        </w:rPr>
+        <w:t xml:space="preserve">. After that, right click on project </w:t>
       </w:r>
       <w:proofErr w:type="spellStart"/>
       <w:r>
@@ -800,7 +854,23 @@
           <w:color w:val="24292E"/>
           <w:shd w:val="clear" w:color="auto" w:fill="FFFFFF"/>
         </w:rPr>
-        <w:t>. In appeared Test window we can see the results of tested facts.</w:t>
+        <w:t xml:space="preserve">. In appeared Test window we can see the results of </w:t>
+      </w:r>
+      <w:r>
+        <w:rPr>
+          <w:rFonts w:ascii="Segoe UI" w:hAnsi="Segoe UI" w:cs="Segoe UI"/>
+          <w:color w:val="24292E"/>
+          <w:shd w:val="clear" w:color="auto" w:fill="FFFFFF"/>
+        </w:rPr>
+        <w:t xml:space="preserve">the </w:t>
+      </w:r>
+      <w:r>
+        <w:rPr>
+          <w:rFonts w:ascii="Segoe UI" w:hAnsi="Segoe UI" w:cs="Segoe UI"/>
+          <w:color w:val="24292E"/>
+          <w:shd w:val="clear" w:color="auto" w:fill="FFFFFF"/>
+        </w:rPr>
+        <w:t>tested facts.</w:t>
       </w:r>
     </w:p>
     <w:p>
@@ -922,7 +992,7 @@
           <w:color w:val="24292E"/>
           <w:shd w:val="clear" w:color="auto" w:fill="FFFFFF"/>
         </w:rPr>
-        <w:t xml:space="preserve">page and its children pages are created with scaffold generator. For CRUD functions we get </w:t>
+        <w:t xml:space="preserve">page and </w:t>
       </w:r>
       <w:proofErr w:type="gramStart"/>
       <w:r>
@@ -931,7 +1001,23 @@
           <w:color w:val="24292E"/>
           <w:shd w:val="clear" w:color="auto" w:fill="FFFFFF"/>
         </w:rPr>
-        <w:t>an</w:t>
+        <w:t>it</w:t>
+      </w:r>
+      <w:r>
+        <w:rPr>
+          <w:rFonts w:ascii="Segoe UI" w:hAnsi="Segoe UI" w:cs="Segoe UI"/>
+          <w:color w:val="24292E"/>
+          <w:shd w:val="clear" w:color="auto" w:fill="FFFFFF"/>
+        </w:rPr>
+        <w:t>’</w:t>
+      </w:r>
+      <w:r>
+        <w:rPr>
+          <w:rFonts w:ascii="Segoe UI" w:hAnsi="Segoe UI" w:cs="Segoe UI"/>
+          <w:color w:val="24292E"/>
+          <w:shd w:val="clear" w:color="auto" w:fill="FFFFFF"/>
+        </w:rPr>
+        <w:t>s</w:t>
       </w:r>
       <w:proofErr w:type="gramEnd"/>
       <w:r>
@@ -940,7 +1026,41 @@
           <w:color w:val="24292E"/>
           <w:shd w:val="clear" w:color="auto" w:fill="FFFFFF"/>
         </w:rPr>
-        <w:t xml:space="preserve"> new handling page (Form).</w:t>
+        <w:t xml:space="preserve"> children pages are created with scaffold generator. For </w:t>
+      </w:r>
+      <w:r>
+        <w:rPr>
+          <w:rFonts w:ascii="Segoe UI" w:hAnsi="Segoe UI" w:cs="Segoe UI"/>
+          <w:color w:val="24292E"/>
+          <w:shd w:val="clear" w:color="auto" w:fill="FFFFFF"/>
+        </w:rPr>
+        <w:t xml:space="preserve">every </w:t>
+      </w:r>
+      <w:r>
+        <w:rPr>
+          <w:rFonts w:ascii="Segoe UI" w:hAnsi="Segoe UI" w:cs="Segoe UI"/>
+          <w:color w:val="24292E"/>
+          <w:shd w:val="clear" w:color="auto" w:fill="FFFFFF"/>
+        </w:rPr>
+        <w:t xml:space="preserve">CRUD </w:t>
+      </w:r>
+      <w:proofErr w:type="gramStart"/>
+      <w:r>
+        <w:rPr>
+          <w:rFonts w:ascii="Segoe UI" w:hAnsi="Segoe UI" w:cs="Segoe UI"/>
+          <w:color w:val="24292E"/>
+          <w:shd w:val="clear" w:color="auto" w:fill="FFFFFF"/>
+        </w:rPr>
+        <w:t>functions</w:t>
+      </w:r>
+      <w:proofErr w:type="gramEnd"/>
+      <w:r>
+        <w:rPr>
+          <w:rFonts w:ascii="Segoe UI" w:hAnsi="Segoe UI" w:cs="Segoe UI"/>
+          <w:color w:val="24292E"/>
+          <w:shd w:val="clear" w:color="auto" w:fill="FFFFFF"/>
+        </w:rPr>
+        <w:t xml:space="preserve"> we get a new handling page (Form).</w:t>
       </w:r>
     </w:p>
     <w:p>
@@ -971,7 +1091,23 @@
           <w:color w:val="24292E"/>
           <w:shd w:val="clear" w:color="auto" w:fill="FFFFFF"/>
         </w:rPr>
-        <w:t xml:space="preserve">This module is a very simple page. At start it is empty. Later, when some action is executed on test table, the notifications will be shown there </w:t>
+        <w:t xml:space="preserve">This module is a very simple page. At start it is empty. Later, when some action is executed on test table, the notifications will be </w:t>
+      </w:r>
+      <w:r>
+        <w:rPr>
+          <w:rFonts w:ascii="Segoe UI" w:hAnsi="Segoe UI" w:cs="Segoe UI"/>
+          <w:color w:val="24292E"/>
+          <w:shd w:val="clear" w:color="auto" w:fill="FFFFFF"/>
+        </w:rPr>
+        <w:t>listed</w:t>
+      </w:r>
+      <w:r>
+        <w:rPr>
+          <w:rFonts w:ascii="Segoe UI" w:hAnsi="Segoe UI" w:cs="Segoe UI"/>
+          <w:color w:val="24292E"/>
+          <w:shd w:val="clear" w:color="auto" w:fill="FFFFFF"/>
+        </w:rPr>
+        <w:t xml:space="preserve"> there </w:t>
       </w:r>
       <w:r>
         <w:rPr>
@@ -1022,25 +1158,7 @@
           <w:color w:val="24292E"/>
           <w:shd w:val="clear" w:color="auto" w:fill="FFFFFF"/>
         </w:rPr>
-        <w:t xml:space="preserve">Remarks: The notification is raised by RDBMS CRUD action. If the catching </w:t>
-      </w:r>
-      <w:proofErr w:type="gramStart"/>
-      <w:r>
-        <w:rPr>
-          <w:rFonts w:ascii="Segoe UI" w:hAnsi="Segoe UI" w:cs="Segoe UI"/>
-          <w:color w:val="24292E"/>
-          <w:shd w:val="clear" w:color="auto" w:fill="FFFFFF"/>
-        </w:rPr>
-        <w:t>of  RDBMS</w:t>
-      </w:r>
-      <w:proofErr w:type="gramEnd"/>
-      <w:r>
-        <w:rPr>
-          <w:rFonts w:ascii="Segoe UI" w:hAnsi="Segoe UI" w:cs="Segoe UI"/>
-          <w:color w:val="24292E"/>
-          <w:shd w:val="clear" w:color="auto" w:fill="FFFFFF"/>
-        </w:rPr>
-        <w:t xml:space="preserve"> action is not possible, then we must use other technics for watching table changes (e.g. using triggers, </w:t>
+        <w:t xml:space="preserve">Remarks: The notification is raised by RDBMS CRUD action. If the catching of RDBMS action is not possible, then we must use other technics for watching table changes (e.g. using triggers, </w:t>
       </w:r>
       <w:r>
         <w:rPr>
@@ -1058,55 +1176,20 @@
         </w:rPr>
         <w:t>)</w:t>
       </w:r>
+      <w:r>
+        <w:rPr>
+          <w:rFonts w:ascii="Segoe UI" w:hAnsi="Segoe UI" w:cs="Segoe UI"/>
+          <w:color w:val="24292E"/>
+          <w:shd w:val="clear" w:color="auto" w:fill="FFFFFF"/>
+        </w:rPr>
+        <w:t>.</w:t>
+      </w:r>
     </w:p>
     <w:p>
       <w:pPr>
         <w:pStyle w:val="Cmsor1"/>
       </w:pPr>
       <w:r>
-        <w:t>APIs</w:t>
-      </w:r>
-    </w:p>
-    <w:p>
-      <w:pPr>
-        <w:rPr>
-          <w:rFonts w:ascii="Segoe UI" w:hAnsi="Segoe UI" w:cs="Segoe UI"/>
-          <w:color w:val="24292E"/>
-          <w:shd w:val="clear" w:color="auto" w:fill="FFFFFF"/>
-        </w:rPr>
-      </w:pPr>
-      <w:r>
-        <w:rPr>
-          <w:rFonts w:ascii="Segoe UI" w:hAnsi="Segoe UI" w:cs="Segoe UI"/>
-          <w:color w:val="24292E"/>
-          <w:shd w:val="clear" w:color="auto" w:fill="FFFFFF"/>
-        </w:rPr>
-        <w:t xml:space="preserve">The </w:t>
-      </w:r>
-      <w:proofErr w:type="spellStart"/>
-      <w:r>
-        <w:rPr>
-          <w:rFonts w:ascii="Segoe UI" w:hAnsi="Segoe UI" w:cs="Segoe UI"/>
-          <w:color w:val="24292E"/>
-          <w:shd w:val="clear" w:color="auto" w:fill="FFFFFF"/>
-        </w:rPr>
-        <w:t>Controll</w:t>
-      </w:r>
-      <w:proofErr w:type="spellEnd"/>
-      <w:r>
-        <w:rPr>
-          <w:rFonts w:ascii="Segoe UI" w:hAnsi="Segoe UI" w:cs="Segoe UI"/>
-          <w:color w:val="24292E"/>
-          <w:shd w:val="clear" w:color="auto" w:fill="FFFFFF"/>
-        </w:rPr>
-        <w:t xml:space="preserve"> methods can be access directly with API calls. </w:t>
-      </w:r>
-    </w:p>
-    <w:p>
-      <w:pPr>
-        <w:pStyle w:val="Cmsor1"/>
-      </w:pPr>
-      <w:r>
         <w:t>Standalone mode</w:t>
       </w:r>
     </w:p>
@@ -1149,23 +1232,39 @@
           <w:color w:val="24292E"/>
           <w:shd w:val="clear" w:color="auto" w:fill="FFFFFF"/>
         </w:rPr>
-        <w:t>If we run the “</w:t>
-      </w:r>
-      <w:r>
-        <w:rPr>
-          <w:rFonts w:ascii="Segoe UI" w:hAnsi="Segoe UI" w:cs="Segoe UI"/>
-          <w:color w:val="24292E"/>
-          <w:shd w:val="clear" w:color="auto" w:fill="FFFFFF"/>
-        </w:rPr>
-        <w:t>bin\Release\netcoreapp3.1\ChangeMonitor.exe</w:t>
-      </w:r>
-      <w:r>
-        <w:rPr>
-          <w:rFonts w:ascii="Segoe UI" w:hAnsi="Segoe UI" w:cs="Segoe UI"/>
-          <w:color w:val="24292E"/>
-          <w:shd w:val="clear" w:color="auto" w:fill="FFFFFF"/>
-        </w:rPr>
-        <w:t xml:space="preserve">” from console, the program should start. Be carefully, that the API URL </w:t>
+        <w:t xml:space="preserve">If we run the “bin\Release\netcoreapp3.1\ChangeMonitor.exe” from console, the program should start. </w:t>
+      </w:r>
+      <w:r>
+        <w:rPr>
+          <w:rFonts w:ascii="Segoe UI" w:hAnsi="Segoe UI" w:cs="Segoe UI"/>
+          <w:color w:val="24292E"/>
+          <w:shd w:val="clear" w:color="auto" w:fill="FFFFFF"/>
+        </w:rPr>
+        <w:t xml:space="preserve">Notice </w:t>
+      </w:r>
+      <w:r>
+        <w:rPr>
+          <w:rFonts w:ascii="Segoe UI" w:hAnsi="Segoe UI" w:cs="Segoe UI"/>
+          <w:color w:val="24292E"/>
+          <w:shd w:val="clear" w:color="auto" w:fill="FFFFFF"/>
+        </w:rPr>
+        <w:t xml:space="preserve">the </w:t>
+      </w:r>
+      <w:r>
+        <w:rPr>
+          <w:rFonts w:ascii="Segoe UI" w:hAnsi="Segoe UI" w:cs="Segoe UI"/>
+          <w:color w:val="24292E"/>
+          <w:shd w:val="clear" w:color="auto" w:fill="FFFFFF"/>
+        </w:rPr>
+        <w:t>program</w:t>
+      </w:r>
+      <w:r>
+        <w:rPr>
+          <w:rFonts w:ascii="Segoe UI" w:hAnsi="Segoe UI" w:cs="Segoe UI"/>
+          <w:color w:val="24292E"/>
+          <w:shd w:val="clear" w:color="auto" w:fill="FFFFFF"/>
+        </w:rPr>
+        <w:t xml:space="preserve"> URL </w:t>
       </w:r>
       <w:r>
         <w:rPr>
@@ -1188,7 +1287,7 @@
           <w:rPr>
             <w:rStyle w:val="Hiperhivatkozs"/>
           </w:rPr>
-          <w:t>http://localhost:5000</w:t>
+          <w:t>http://localhost:50000</w:t>
         </w:r>
       </w:hyperlink>
       <w:r>
@@ -1197,15 +1296,63 @@
           <w:color w:val="24292E"/>
           <w:shd w:val="clear" w:color="auto" w:fill="FFFFFF"/>
         </w:rPr>
-        <w:t xml:space="preserve"> as it showed on console at program start</w:t>
-      </w:r>
-      <w:r>
-        <w:rPr>
-          <w:rFonts w:ascii="Segoe UI" w:hAnsi="Segoe UI" w:cs="Segoe UI"/>
-          <w:color w:val="24292E"/>
-          <w:shd w:val="clear" w:color="auto" w:fill="FFFFFF"/>
-        </w:rPr>
-        <w:t xml:space="preserve">. In this case, the program use Kestrel as WEB server. We can do it in VS also, but then we must change the Run </w:t>
+        <w:t xml:space="preserve"> as </w:t>
+      </w:r>
+      <w:r>
+        <w:rPr>
+          <w:rFonts w:ascii="Segoe UI" w:hAnsi="Segoe UI" w:cs="Segoe UI"/>
+          <w:color w:val="24292E"/>
+          <w:shd w:val="clear" w:color="auto" w:fill="FFFFFF"/>
+        </w:rPr>
+        <w:t xml:space="preserve">you can see </w:t>
+      </w:r>
+      <w:r>
+        <w:rPr>
+          <w:rFonts w:ascii="Segoe UI" w:hAnsi="Segoe UI" w:cs="Segoe UI"/>
+          <w:color w:val="24292E"/>
+          <w:shd w:val="clear" w:color="auto" w:fill="FFFFFF"/>
+        </w:rPr>
+        <w:t>on console at program start</w:t>
+      </w:r>
+      <w:r>
+        <w:rPr>
+          <w:rFonts w:ascii="Segoe UI" w:hAnsi="Segoe UI" w:cs="Segoe UI"/>
+          <w:color w:val="24292E"/>
+          <w:shd w:val="clear" w:color="auto" w:fill="FFFFFF"/>
+        </w:rPr>
+        <w:t>. In this case, the program use</w:t>
+      </w:r>
+      <w:r>
+        <w:rPr>
+          <w:rFonts w:ascii="Segoe UI" w:hAnsi="Segoe UI" w:cs="Segoe UI"/>
+          <w:color w:val="24292E"/>
+          <w:shd w:val="clear" w:color="auto" w:fill="FFFFFF"/>
+        </w:rPr>
+        <w:t>s</w:t>
+      </w:r>
+      <w:r>
+        <w:rPr>
+          <w:rFonts w:ascii="Segoe UI" w:hAnsi="Segoe UI" w:cs="Segoe UI"/>
+          <w:color w:val="24292E"/>
+          <w:shd w:val="clear" w:color="auto" w:fill="FFFFFF"/>
+        </w:rPr>
+        <w:t xml:space="preserve"> Kestrel as WEB server. We can </w:t>
+      </w:r>
+      <w:r>
+        <w:rPr>
+          <w:rFonts w:ascii="Segoe UI" w:hAnsi="Segoe UI" w:cs="Segoe UI"/>
+          <w:color w:val="24292E"/>
+          <w:shd w:val="clear" w:color="auto" w:fill="FFFFFF"/>
+        </w:rPr>
+        <w:t xml:space="preserve">also </w:t>
+      </w:r>
+      <w:r>
+        <w:rPr>
+          <w:rFonts w:ascii="Segoe UI" w:hAnsi="Segoe UI" w:cs="Segoe UI"/>
+          <w:color w:val="24292E"/>
+          <w:shd w:val="clear" w:color="auto" w:fill="FFFFFF"/>
+        </w:rPr>
+        <w:t xml:space="preserve">do it in VS, but then we must change the Run </w:t>
       </w:r>
       <w:proofErr w:type="spellStart"/>
       <w:r>
@@ -1223,7 +1370,47 @@
           <w:color w:val="24292E"/>
           <w:shd w:val="clear" w:color="auto" w:fill="FFFFFF"/>
         </w:rPr>
-        <w:t xml:space="preserve"> button from IIS Express to </w:t>
+        <w:t xml:space="preserve"> button from </w:t>
+      </w:r>
+      <w:r>
+        <w:rPr>
+          <w:rFonts w:ascii="Segoe UI" w:hAnsi="Segoe UI" w:cs="Segoe UI"/>
+          <w:color w:val="24292E"/>
+          <w:shd w:val="clear" w:color="auto" w:fill="FFFFFF"/>
+        </w:rPr>
+        <w:t>“</w:t>
+      </w:r>
+      <w:r>
+        <w:rPr>
+          <w:rFonts w:ascii="Segoe UI" w:hAnsi="Segoe UI" w:cs="Segoe UI"/>
+          <w:color w:val="24292E"/>
+          <w:shd w:val="clear" w:color="auto" w:fill="FFFFFF"/>
+        </w:rPr>
+        <w:t>IIS Express</w:t>
+      </w:r>
+      <w:r>
+        <w:rPr>
+          <w:rFonts w:ascii="Segoe UI" w:hAnsi="Segoe UI" w:cs="Segoe UI"/>
+          <w:color w:val="24292E"/>
+          <w:shd w:val="clear" w:color="auto" w:fill="FFFFFF"/>
+        </w:rPr>
+        <w:t>”</w:t>
+      </w:r>
+      <w:r>
+        <w:rPr>
+          <w:rFonts w:ascii="Segoe UI" w:hAnsi="Segoe UI" w:cs="Segoe UI"/>
+          <w:color w:val="24292E"/>
+          <w:shd w:val="clear" w:color="auto" w:fill="FFFFFF"/>
+        </w:rPr>
+        <w:t xml:space="preserve"> to </w:t>
+      </w:r>
+      <w:r>
+        <w:rPr>
+          <w:rFonts w:ascii="Segoe UI" w:hAnsi="Segoe UI" w:cs="Segoe UI"/>
+          <w:color w:val="24292E"/>
+          <w:shd w:val="clear" w:color="auto" w:fill="FFFFFF"/>
+        </w:rPr>
+        <w:t>“</w:t>
       </w:r>
       <w:proofErr w:type="spellStart"/>
       <w:r>
@@ -1241,10 +1428,33 @@
           <w:color w:val="24292E"/>
           <w:shd w:val="clear" w:color="auto" w:fill="FFFFFF"/>
         </w:rPr>
-        <w:t>. In original case (IIS Express), the VS use the IIS Express as proxy.</w:t>
-      </w:r>
-    </w:p>
-    <w:p/>
+        <w:t>”</w:t>
+      </w:r>
+      <w:r>
+        <w:rPr>
+          <w:rFonts w:ascii="Segoe UI" w:hAnsi="Segoe UI" w:cs="Segoe UI"/>
+          <w:color w:val="24292E"/>
+          <w:shd w:val="clear" w:color="auto" w:fill="FFFFFF"/>
+        </w:rPr>
+        <w:t>. In original case (IIS Express) the VS use</w:t>
+      </w:r>
+      <w:r>
+        <w:rPr>
+          <w:rFonts w:ascii="Segoe UI" w:hAnsi="Segoe UI" w:cs="Segoe UI"/>
+          <w:color w:val="24292E"/>
+          <w:shd w:val="clear" w:color="auto" w:fill="FFFFFF"/>
+        </w:rPr>
+        <w:t>s</w:t>
+      </w:r>
+      <w:r>
+        <w:rPr>
+          <w:rFonts w:ascii="Segoe UI" w:hAnsi="Segoe UI" w:cs="Segoe UI"/>
+          <w:color w:val="24292E"/>
+          <w:shd w:val="clear" w:color="auto" w:fill="FFFFFF"/>
+        </w:rPr>
+        <w:t xml:space="preserve"> the IIS Express as proxy.</w:t>
+      </w:r>
+    </w:p>
     <w:p/>
     <w:p/>
     <w:sectPr>
@@ -1260,9 +1470,9 @@
 <file path=word/numbering.xml><?xml version="1.0" encoding="utf-8"?>
 <w:numbering xmlns:wpc="http://schemas.microsoft.com/office/word/2010/wordprocessingCanvas" xmlns:cx="http://schemas.microsoft.com/office/drawing/2014/chartex" xmlns:cx1="http://schemas.microsoft.com/office/drawing/2015/9/8/chartex" xmlns:cx2="http://schemas.microsoft.com/office/drawing/2015/10/21/chartex" xmlns:cx3="http://schemas.microsoft.com/office/drawing/2016/5/9/chartex" xmlns:cx4="http://schemas.microsoft.com/office/drawing/2016/5/10/chartex" xmlns:cx5="http://schemas.microsoft.com/office/drawing/2016/5/11/chartex" xmlns:cx6="http://schemas.microsoft.com/office/drawing/2016/5/12/chartex" xmlns:cx7="http://schemas.microsoft.com/office/drawing/2016/5/13/chartex" xmlns:cx8="http://schemas.microsoft.com/office/drawing/2016/5/14/chartex" xmlns:mc="http://schemas.openxmlformats.org/markup-compatibility/2006" xmlns:aink="http://schemas.microsoft.com/office/drawing/2016/ink" xmlns:am3d="http://schemas.microsoft.com/office/drawing/2017/model3d" xmlns:o="urn:schemas-microsoft-com:office:office" xmlns:r="http://schemas.openxmlformats.org/officeDocument/2006/relationships" xmlns:m="http://schemas.openxmlformats.org/officeDocument/2006/math" xmlns:v="urn:schemas-microsoft-com:vml" xmlns:wp14="http://schemas.microsoft.com/office/word/2010/wordprocessingDrawing" xmlns:wp="http://schemas.openxmlformats.org/drawingml/2006/wordprocessingDrawing" xmlns:w10="urn:schemas-microsoft-com:office:word" xmlns:w="http://schemas.openxmlformats.org/wordprocessingml/2006/main" xmlns:w14="http://schemas.microsoft.com/office/word/2010/wordml" xmlns:w15="http://schemas.microsoft.com/office/word/2012/wordml" xmlns:w16cex="http://schemas.microsoft.com/office/word/2018/wordml/cex" xmlns:w16cid="http://schemas.microsoft.com/office/word/2016/wordml/cid" xmlns:w16="http://schemas.microsoft.com/office/word/2018/wordml" xmlns:w16se="http://schemas.microsoft.com/office/word/2015/wordml/symex" xmlns:wpg="http://schemas.microsoft.com/office/word/2010/wordprocessingGroup" xmlns:wpi="http://schemas.microsoft.com/office/word/2010/wordprocessingInk" xmlns:wne="http://schemas.microsoft.com/office/word/2006/wordml" xmlns:wps="http://schemas.microsoft.com/office/word/2010/wordprocessingShape" mc:Ignorable="w14 w15 w16se w16cid w16 w16cex wp14">
   <w:abstractNum w:abstractNumId="0" w15:restartNumberingAfterBreak="0">
-    <w:nsid w:val="13707526"/>
+    <w:nsid w:val="012D5807"/>
     <w:multiLevelType w:val="hybridMultilevel"/>
-    <w:tmpl w:val="F97A3FEE"/>
+    <w:tmpl w:val="89B8EB58"/>
     <w:lvl w:ilvl="0" w:tplc="08090001">
       <w:start w:val="1"/>
       <w:numFmt w:val="bullet"/>
@@ -1373,9 +1583,9 @@
     </w:lvl>
   </w:abstractNum>
   <w:abstractNum w:abstractNumId="1" w15:restartNumberingAfterBreak="0">
-    <w:nsid w:val="61071379"/>
+    <w:nsid w:val="13707526"/>
     <w:multiLevelType w:val="hybridMultilevel"/>
-    <w:tmpl w:val="5B2AC13E"/>
+    <w:tmpl w:val="F97A3FEE"/>
     <w:lvl w:ilvl="0" w:tplc="08090001">
       <w:start w:val="1"/>
       <w:numFmt w:val="bullet"/>
@@ -1485,11 +1695,127 @@
       </w:rPr>
     </w:lvl>
   </w:abstractNum>
+  <w:abstractNum w:abstractNumId="2" w15:restartNumberingAfterBreak="0">
+    <w:nsid w:val="61071379"/>
+    <w:multiLevelType w:val="hybridMultilevel"/>
+    <w:tmpl w:val="5B2AC13E"/>
+    <w:lvl w:ilvl="0" w:tplc="08090001">
+      <w:start w:val="1"/>
+      <w:numFmt w:val="bullet"/>
+      <w:lvlText w:val=""/>
+      <w:lvlJc w:val="left"/>
+      <w:pPr>
+        <w:ind w:left="720" w:hanging="360"/>
+      </w:pPr>
+      <w:rPr>
+        <w:rFonts w:ascii="Symbol" w:hAnsi="Symbol" w:hint="default"/>
+      </w:rPr>
+    </w:lvl>
+    <w:lvl w:ilvl="1" w:tplc="08090003" w:tentative="1">
+      <w:start w:val="1"/>
+      <w:numFmt w:val="bullet"/>
+      <w:lvlText w:val="o"/>
+      <w:lvlJc w:val="left"/>
+      <w:pPr>
+        <w:ind w:left="1440" w:hanging="360"/>
+      </w:pPr>
+      <w:rPr>
+        <w:rFonts w:ascii="Courier New" w:hAnsi="Courier New" w:cs="Courier New" w:hint="default"/>
+      </w:rPr>
+    </w:lvl>
+    <w:lvl w:ilvl="2" w:tplc="08090005" w:tentative="1">
+      <w:start w:val="1"/>
+      <w:numFmt w:val="bullet"/>
+      <w:lvlText w:val=""/>
+      <w:lvlJc w:val="left"/>
+      <w:pPr>
+        <w:ind w:left="2160" w:hanging="360"/>
+      </w:pPr>
+      <w:rPr>
+        <w:rFonts w:ascii="Wingdings" w:hAnsi="Wingdings" w:hint="default"/>
+      </w:rPr>
+    </w:lvl>
+    <w:lvl w:ilvl="3" w:tplc="08090001" w:tentative="1">
+      <w:start w:val="1"/>
+      <w:numFmt w:val="bullet"/>
+      <w:lvlText w:val=""/>
+      <w:lvlJc w:val="left"/>
+      <w:pPr>
+        <w:ind w:left="2880" w:hanging="360"/>
+      </w:pPr>
+      <w:rPr>
+        <w:rFonts w:ascii="Symbol" w:hAnsi="Symbol" w:hint="default"/>
+      </w:rPr>
+    </w:lvl>
+    <w:lvl w:ilvl="4" w:tplc="08090003" w:tentative="1">
+      <w:start w:val="1"/>
+      <w:numFmt w:val="bullet"/>
+      <w:lvlText w:val="o"/>
+      <w:lvlJc w:val="left"/>
+      <w:pPr>
+        <w:ind w:left="3600" w:hanging="360"/>
+      </w:pPr>
+      <w:rPr>
+        <w:rFonts w:ascii="Courier New" w:hAnsi="Courier New" w:cs="Courier New" w:hint="default"/>
+      </w:rPr>
+    </w:lvl>
+    <w:lvl w:ilvl="5" w:tplc="08090005" w:tentative="1">
+      <w:start w:val="1"/>
+      <w:numFmt w:val="bullet"/>
+      <w:lvlText w:val=""/>
+      <w:lvlJc w:val="left"/>
+      <w:pPr>
+        <w:ind w:left="4320" w:hanging="360"/>
+      </w:pPr>
+      <w:rPr>
+        <w:rFonts w:ascii="Wingdings" w:hAnsi="Wingdings" w:hint="default"/>
+      </w:rPr>
+    </w:lvl>
+    <w:lvl w:ilvl="6" w:tplc="08090001" w:tentative="1">
+      <w:start w:val="1"/>
+      <w:numFmt w:val="bullet"/>
+      <w:lvlText w:val=""/>
+      <w:lvlJc w:val="left"/>
+      <w:pPr>
+        <w:ind w:left="5040" w:hanging="360"/>
+      </w:pPr>
+      <w:rPr>
+        <w:rFonts w:ascii="Symbol" w:hAnsi="Symbol" w:hint="default"/>
+      </w:rPr>
+    </w:lvl>
+    <w:lvl w:ilvl="7" w:tplc="08090003" w:tentative="1">
+      <w:start w:val="1"/>
+      <w:numFmt w:val="bullet"/>
+      <w:lvlText w:val="o"/>
+      <w:lvlJc w:val="left"/>
+      <w:pPr>
+        <w:ind w:left="5760" w:hanging="360"/>
+      </w:pPr>
+      <w:rPr>
+        <w:rFonts w:ascii="Courier New" w:hAnsi="Courier New" w:cs="Courier New" w:hint="default"/>
+      </w:rPr>
+    </w:lvl>
+    <w:lvl w:ilvl="8" w:tplc="08090005" w:tentative="1">
+      <w:start w:val="1"/>
+      <w:numFmt w:val="bullet"/>
+      <w:lvlText w:val=""/>
+      <w:lvlJc w:val="left"/>
+      <w:pPr>
+        <w:ind w:left="6480" w:hanging="360"/>
+      </w:pPr>
+      <w:rPr>
+        <w:rFonts w:ascii="Wingdings" w:hAnsi="Wingdings" w:hint="default"/>
+      </w:rPr>
+    </w:lvl>
+  </w:abstractNum>
   <w:num w:numId="1">
-    <w:abstractNumId w:val="0"/>
+    <w:abstractNumId w:val="1"/>
   </w:num>
   <w:num w:numId="2">
-    <w:abstractNumId w:val="1"/>
+    <w:abstractNumId w:val="2"/>
+  </w:num>
+  <w:num w:numId="3">
+    <w:abstractNumId w:val="0"/>
   </w:num>
 </w:numbering>
 </file>

</xml_diff>